<commit_message>
Petit résumé sur Zuker ajouté 2
</commit_message>
<xml_diff>
--- a/Projet IN608 - ABOULFATH Ylène - SEGUENI Julie.docx
+++ b/Projet IN608 - ABOULFATH Ylène - SEGUENI Julie.docx
@@ -29,7 +29,15 @@
         <w:jc w:val="both"/>
       </w:pPr>
       <w:r>
-        <w:t xml:space="preserve">Documents utilisés  : </w:t>
+        <w:t xml:space="preserve">Documents </w:t>
+      </w:r>
+      <w:proofErr w:type="gramStart"/>
+      <w:r>
+        <w:t>utilisés  :</w:t>
+      </w:r>
+      <w:proofErr w:type="gramEnd"/>
+      <w:r>
+        <w:t xml:space="preserve"> </w:t>
       </w:r>
     </w:p>
     <w:p>
@@ -46,16 +54,37 @@
           <w:b/>
           <w:u w:val="single"/>
         </w:rPr>
-        <w:t>Thèse d’Olivier Perriquet “Approche algorithmique pour la prédiction de la structure secondaire des ARN “</w:t>
-      </w:r>
-    </w:p>
-    <w:p>
-      <w:pPr>
-        <w:pStyle w:val="normal0"/>
-        <w:jc w:val="both"/>
-      </w:pPr>
-      <w:r>
-        <w:t xml:space="preserve">disponible sur </w:t>
+        <w:t xml:space="preserve">Thèse d’Olivier </w:t>
+      </w:r>
+      <w:proofErr w:type="spellStart"/>
+      <w:r>
+        <w:rPr>
+          <w:b/>
+          <w:u w:val="single"/>
+        </w:rPr>
+        <w:t>Perriquet</w:t>
+      </w:r>
+      <w:proofErr w:type="spellEnd"/>
+      <w:r>
+        <w:rPr>
+          <w:b/>
+          <w:u w:val="single"/>
+        </w:rPr>
+        <w:t xml:space="preserve"> “Approche algorithmique pour la prédiction de la structure secondaire des ARN “</w:t>
+      </w:r>
+    </w:p>
+    <w:p>
+      <w:pPr>
+        <w:pStyle w:val="normal0"/>
+        <w:jc w:val="both"/>
+      </w:pPr>
+      <w:proofErr w:type="gramStart"/>
+      <w:r>
+        <w:t>disponible</w:t>
+      </w:r>
+      <w:proofErr w:type="gramEnd"/>
+      <w:r>
+        <w:t xml:space="preserve"> sur </w:t>
       </w:r>
     </w:p>
     <w:p>
@@ -108,7 +137,15 @@
         <w:t>Etape 1 : Comprendre, s’approprier et implémenter l</w:t>
       </w:r>
       <w:r>
-        <w:t>’algorithme de Nussinov et Jacobson</w:t>
+        <w:t xml:space="preserve">’algorithme de </w:t>
+      </w:r>
+      <w:proofErr w:type="spellStart"/>
+      <w:r>
+        <w:t>Nussinov</w:t>
+      </w:r>
+      <w:proofErr w:type="spellEnd"/>
+      <w:r>
+        <w:t xml:space="preserve"> et Jacobson</w:t>
       </w:r>
     </w:p>
     <w:p>
@@ -150,10 +187,18 @@
         <w:jc w:val="both"/>
       </w:pPr>
       <w:r>
-        <w:t>Pour pouvoir appliquer l’algorithme de Nussin</w:t>
-      </w:r>
-      <w:r>
-        <w:t>ov et Jacobson, il faut remplir une matrice de taille n².</w:t>
+        <w:t xml:space="preserve">Pour pouvoir appliquer l’algorithme de </w:t>
+      </w:r>
+      <w:proofErr w:type="spellStart"/>
+      <w:r>
+        <w:t>Nussin</w:t>
+      </w:r>
+      <w:r>
+        <w:t>ov</w:t>
+      </w:r>
+      <w:proofErr w:type="spellEnd"/>
+      <w:r>
+        <w:t xml:space="preserve"> et Jacobson, il faut remplir une matrice de taille n².</w:t>
       </w:r>
     </w:p>
     <w:p>
@@ -354,10 +399,18 @@
       </w:pPr>
       <w:r>
         <w:lastRenderedPageBreak/>
-        <w:t xml:space="preserve">2ème étape </w:t>
-      </w:r>
-      <w:r>
-        <w:t xml:space="preserve"> : </w:t>
+        <w:t xml:space="preserve">2ème </w:t>
+      </w:r>
+      <w:proofErr w:type="gramStart"/>
+      <w:r>
+        <w:t xml:space="preserve">étape </w:t>
+      </w:r>
+      <w:r>
+        <w:t xml:space="preserve"> :</w:t>
+      </w:r>
+      <w:proofErr w:type="gramEnd"/>
+      <w:r>
+        <w:t xml:space="preserve"> </w:t>
       </w:r>
     </w:p>
     <w:p>
@@ -381,7 +434,15 @@
         <w:jc w:val="both"/>
       </w:pPr>
       <w:r>
-        <w:t>Le score maximal d’appariements qui peuvent être formés à partir de la séquence donnée en entrée se trouve dans la case [0][n-1] (en haut à droite) puisque c’est la dernière case dont on va calculer la valeur.</w:t>
+        <w:t>Le score maximal d’appariements qui peuvent être formés à partir de la séquence donnée en entrée se trouve dans la case [0</w:t>
+      </w:r>
+      <w:proofErr w:type="gramStart"/>
+      <w:r>
+        <w:t>][</w:t>
+      </w:r>
+      <w:proofErr w:type="gramEnd"/>
+      <w:r>
+        <w:t>n-1] (en haut à droite) puisque c’est la dernière case dont on va calculer la valeur.</w:t>
       </w:r>
     </w:p>
     <w:p>
@@ -393,7 +454,31 @@
         <w:t>Comme pour un algorithme</w:t>
       </w:r>
       <w:r>
-        <w:t xml:space="preserve"> d’alignement de séquence ADN de Needleman et Wunch, il faut rebrousser le “chemin” d’appariements de ribonucléotides qui nous ont permis d’obtenir ce score. Ainsi nous aurons tous les appariements que nous avons calculés auparavant.</w:t>
+        <w:t xml:space="preserve"> d’alignement de séquence ADN de </w:t>
+      </w:r>
+      <w:proofErr w:type="spellStart"/>
+      <w:r>
+        <w:t>Needleman</w:t>
+      </w:r>
+      <w:proofErr w:type="spellEnd"/>
+      <w:r>
+        <w:t xml:space="preserve"> et </w:t>
+      </w:r>
+      <w:proofErr w:type="spellStart"/>
+      <w:r>
+        <w:t>Wunch</w:t>
+      </w:r>
+      <w:proofErr w:type="spellEnd"/>
+      <w:r>
+        <w:t xml:space="preserve">, il faut rebrousser le “chemin” d’appariements de </w:t>
+      </w:r>
+      <w:proofErr w:type="spellStart"/>
+      <w:r>
+        <w:t>ribonucléotides</w:t>
+      </w:r>
+      <w:proofErr w:type="spellEnd"/>
+      <w:r>
+        <w:t xml:space="preserve"> qui nous ont permis d’obtenir ce score. Ainsi nous aurons tous les appariements que nous avons calculés auparavant.</w:t>
       </w:r>
     </w:p>
     <w:p>
@@ -654,47 +739,112 @@
       <w:pPr>
         <w:pStyle w:val="normal0"/>
       </w:pPr>
-      <w:r>
-        <w:t>typedef struct {</w:t>
-      </w:r>
-    </w:p>
-    <w:p>
-      <w:pPr>
-        <w:pStyle w:val="normal0"/>
-      </w:pPr>
-      <w:r>
-        <w:tab/>
-        <w:t>char base;</w:t>
-      </w:r>
-    </w:p>
-    <w:p>
-      <w:pPr>
-        <w:pStyle w:val="normal0"/>
-      </w:pPr>
-      <w:r>
-        <w:tab/>
-        <w:t>int position;</w:t>
-      </w:r>
-    </w:p>
-    <w:p>
-      <w:pPr>
-        <w:pStyle w:val="normal0"/>
-      </w:pPr>
-      <w:r>
-        <w:tab/>
-        <w:t>int eng;</w:t>
-      </w:r>
-    </w:p>
-    <w:p>
-      <w:pPr>
-        <w:pStyle w:val="normal0"/>
-      </w:pPr>
+      <w:proofErr w:type="spellStart"/>
+      <w:proofErr w:type="gramStart"/>
+      <w:r>
+        <w:t>typedef</w:t>
+      </w:r>
+      <w:proofErr w:type="spellEnd"/>
+      <w:proofErr w:type="gramEnd"/>
       <w:r>
         <w:t xml:space="preserve"> </w:t>
       </w:r>
-      <w:r>
-        <w:tab/>
-        <w:t>int position_lie;</w:t>
+      <w:proofErr w:type="spellStart"/>
+      <w:r>
+        <w:t>struct</w:t>
+      </w:r>
+      <w:proofErr w:type="spellEnd"/>
+      <w:r>
+        <w:t xml:space="preserve"> {</w:t>
+      </w:r>
+    </w:p>
+    <w:p>
+      <w:pPr>
+        <w:pStyle w:val="normal0"/>
+      </w:pPr>
+      <w:r>
+        <w:tab/>
+      </w:r>
+      <w:proofErr w:type="gramStart"/>
+      <w:r>
+        <w:t>char</w:t>
+      </w:r>
+      <w:proofErr w:type="gramEnd"/>
+      <w:r>
+        <w:t xml:space="preserve"> base;</w:t>
+      </w:r>
+    </w:p>
+    <w:p>
+      <w:pPr>
+        <w:pStyle w:val="normal0"/>
+      </w:pPr>
+      <w:r>
+        <w:tab/>
+      </w:r>
+      <w:proofErr w:type="spellStart"/>
+      <w:proofErr w:type="gramStart"/>
+      <w:r>
+        <w:t>int</w:t>
+      </w:r>
+      <w:proofErr w:type="spellEnd"/>
+      <w:proofErr w:type="gramEnd"/>
+      <w:r>
+        <w:t xml:space="preserve"> position;</w:t>
+      </w:r>
+    </w:p>
+    <w:p>
+      <w:pPr>
+        <w:pStyle w:val="normal0"/>
+      </w:pPr>
+      <w:r>
+        <w:tab/>
+      </w:r>
+      <w:proofErr w:type="spellStart"/>
+      <w:proofErr w:type="gramStart"/>
+      <w:r>
+        <w:t>int</w:t>
+      </w:r>
+      <w:proofErr w:type="spellEnd"/>
+      <w:proofErr w:type="gramEnd"/>
+      <w:r>
+        <w:t xml:space="preserve"> </w:t>
+      </w:r>
+      <w:proofErr w:type="spellStart"/>
+      <w:r>
+        <w:t>eng</w:t>
+      </w:r>
+      <w:proofErr w:type="spellEnd"/>
+      <w:r>
+        <w:t>;</w:t>
+      </w:r>
+    </w:p>
+    <w:p>
+      <w:pPr>
+        <w:pStyle w:val="normal0"/>
+      </w:pPr>
+      <w:r>
+        <w:t xml:space="preserve"> </w:t>
+      </w:r>
+      <w:r>
+        <w:tab/>
+      </w:r>
+      <w:proofErr w:type="spellStart"/>
+      <w:proofErr w:type="gramStart"/>
+      <w:r>
+        <w:t>int</w:t>
+      </w:r>
+      <w:proofErr w:type="spellEnd"/>
+      <w:proofErr w:type="gramEnd"/>
+      <w:r>
+        <w:t xml:space="preserve"> </w:t>
+      </w:r>
+      <w:proofErr w:type="spellStart"/>
+      <w:r>
+        <w:t>position_lie</w:t>
+      </w:r>
+      <w:proofErr w:type="spellEnd"/>
+      <w:r>
+        <w:t>;</w:t>
       </w:r>
     </w:p>
     <w:p>
@@ -715,90 +865,239 @@
         <w:pStyle w:val="normal0"/>
       </w:pPr>
       <w:r>
-        <w:t>APP tab [strlen(seq)][strlen(seq)] ;</w:t>
-      </w:r>
-    </w:p>
-    <w:p>
-      <w:pPr>
-        <w:pStyle w:val="normal0"/>
-      </w:pPr>
-    </w:p>
-    <w:p>
-      <w:pPr>
-        <w:pStyle w:val="normal0"/>
-      </w:pPr>
-      <w:r>
-        <w:t>void remplir_matrice (){</w:t>
-      </w:r>
-    </w:p>
-    <w:p>
-      <w:pPr>
-        <w:pStyle w:val="normal0"/>
-      </w:pPr>
-      <w:r>
-        <w:t>int energie = 0;</w:t>
-      </w:r>
-    </w:p>
-    <w:p>
-      <w:pPr>
-        <w:pStyle w:val="normal0"/>
-      </w:pPr>
-    </w:p>
-    <w:p>
-      <w:pPr>
-        <w:pStyle w:val="normal0"/>
-      </w:pPr>
-      <w:r>
-        <w:tab/>
-        <w:t>for (int i = 0; i&lt;strlen(seq); ++i){</w:t>
-      </w:r>
-    </w:p>
-    <w:p>
-      <w:pPr>
-        <w:pStyle w:val="normal0"/>
-      </w:pPr>
-      <w:r>
-        <w:tab/>
-      </w:r>
-      <w:r>
-        <w:tab/>
-        <w:t>tab[i][i].base = seq[i];</w:t>
-      </w:r>
-    </w:p>
-    <w:p>
-      <w:pPr>
-        <w:pStyle w:val="normal0"/>
-      </w:pPr>
-      <w:r>
-        <w:tab/>
-      </w:r>
-      <w:r>
-        <w:tab/>
-        <w:t>tab[i][i].position = i;</w:t>
-      </w:r>
-    </w:p>
-    <w:p>
-      <w:pPr>
-        <w:pStyle w:val="normal0"/>
-      </w:pPr>
-      <w:r>
-        <w:tab/>
-      </w:r>
-      <w:r>
-        <w:tab/>
-        <w:t>tab[i][i].eng = 0;</w:t>
-      </w:r>
-    </w:p>
-    <w:p>
-      <w:pPr>
-        <w:pStyle w:val="normal0"/>
-      </w:pPr>
-      <w:r>
-        <w:tab/>
-      </w:r>
-      <w:r>
-        <w:tab/>
-        <w:t>tab[i][i].position_lie = -1;</w:t>
+        <w:t>APP tab [</w:t>
+      </w:r>
+      <w:proofErr w:type="spellStart"/>
+      <w:proofErr w:type="gramStart"/>
+      <w:r>
+        <w:t>strlen</w:t>
+      </w:r>
+      <w:proofErr w:type="spellEnd"/>
+      <w:r>
+        <w:t>(</w:t>
+      </w:r>
+      <w:proofErr w:type="spellStart"/>
+      <w:proofErr w:type="gramEnd"/>
+      <w:r>
+        <w:t>seq</w:t>
+      </w:r>
+      <w:proofErr w:type="spellEnd"/>
+      <w:r>
+        <w:t>)][</w:t>
+      </w:r>
+      <w:proofErr w:type="spellStart"/>
+      <w:r>
+        <w:t>strlen</w:t>
+      </w:r>
+      <w:proofErr w:type="spellEnd"/>
+      <w:r>
+        <w:t>(</w:t>
+      </w:r>
+      <w:proofErr w:type="spellStart"/>
+      <w:r>
+        <w:t>seq</w:t>
+      </w:r>
+      <w:proofErr w:type="spellEnd"/>
+      <w:r>
+        <w:t>)] ;</w:t>
+      </w:r>
+    </w:p>
+    <w:p>
+      <w:pPr>
+        <w:pStyle w:val="normal0"/>
+      </w:pPr>
+    </w:p>
+    <w:p>
+      <w:pPr>
+        <w:pStyle w:val="normal0"/>
+      </w:pPr>
+      <w:proofErr w:type="spellStart"/>
+      <w:r>
+        <w:t>void</w:t>
+      </w:r>
+      <w:proofErr w:type="spellEnd"/>
+      <w:r>
+        <w:t xml:space="preserve"> </w:t>
+      </w:r>
+      <w:proofErr w:type="spellStart"/>
+      <w:r>
+        <w:t>remplir_matrice</w:t>
+      </w:r>
+      <w:proofErr w:type="spellEnd"/>
+      <w:r>
+        <w:t xml:space="preserve"> (</w:t>
+      </w:r>
+      <w:proofErr w:type="gramStart"/>
+      <w:r>
+        <w:t>){</w:t>
+      </w:r>
+      <w:proofErr w:type="gramEnd"/>
+    </w:p>
+    <w:p>
+      <w:pPr>
+        <w:pStyle w:val="normal0"/>
+      </w:pPr>
+      <w:proofErr w:type="spellStart"/>
+      <w:proofErr w:type="gramStart"/>
+      <w:r>
+        <w:t>int</w:t>
+      </w:r>
+      <w:proofErr w:type="spellEnd"/>
+      <w:proofErr w:type="gramEnd"/>
+      <w:r>
+        <w:t xml:space="preserve"> </w:t>
+      </w:r>
+      <w:proofErr w:type="spellStart"/>
+      <w:r>
+        <w:t>energie</w:t>
+      </w:r>
+      <w:proofErr w:type="spellEnd"/>
+      <w:r>
+        <w:t xml:space="preserve"> = 0;</w:t>
+      </w:r>
+    </w:p>
+    <w:p>
+      <w:pPr>
+        <w:pStyle w:val="normal0"/>
+      </w:pPr>
+    </w:p>
+    <w:p>
+      <w:pPr>
+        <w:pStyle w:val="normal0"/>
+      </w:pPr>
+      <w:r>
+        <w:tab/>
+        <w:t>for (</w:t>
+      </w:r>
+      <w:proofErr w:type="spellStart"/>
+      <w:r>
+        <w:t>int</w:t>
+      </w:r>
+      <w:proofErr w:type="spellEnd"/>
+      <w:r>
+        <w:t xml:space="preserve"> i = 0; i&lt;</w:t>
+      </w:r>
+      <w:proofErr w:type="spellStart"/>
+      <w:proofErr w:type="gramStart"/>
+      <w:r>
+        <w:t>strlen</w:t>
+      </w:r>
+      <w:proofErr w:type="spellEnd"/>
+      <w:r>
+        <w:t>(</w:t>
+      </w:r>
+      <w:proofErr w:type="spellStart"/>
+      <w:proofErr w:type="gramEnd"/>
+      <w:r>
+        <w:t>seq</w:t>
+      </w:r>
+      <w:proofErr w:type="spellEnd"/>
+      <w:r>
+        <w:t>); ++i){</w:t>
+      </w:r>
+    </w:p>
+    <w:p>
+      <w:pPr>
+        <w:pStyle w:val="normal0"/>
+      </w:pPr>
+      <w:r>
+        <w:tab/>
+      </w:r>
+      <w:r>
+        <w:tab/>
+        <w:t>tab[i</w:t>
+      </w:r>
+      <w:proofErr w:type="gramStart"/>
+      <w:r>
+        <w:t>][</w:t>
+      </w:r>
+      <w:proofErr w:type="gramEnd"/>
+      <w:r>
+        <w:t xml:space="preserve">i].base = </w:t>
+      </w:r>
+      <w:proofErr w:type="spellStart"/>
+      <w:r>
+        <w:t>seq</w:t>
+      </w:r>
+      <w:proofErr w:type="spellEnd"/>
+      <w:r>
+        <w:t>[i];</w:t>
+      </w:r>
+    </w:p>
+    <w:p>
+      <w:pPr>
+        <w:pStyle w:val="normal0"/>
+      </w:pPr>
+      <w:r>
+        <w:tab/>
+      </w:r>
+      <w:r>
+        <w:tab/>
+        <w:t>tab[i</w:t>
+      </w:r>
+      <w:proofErr w:type="gramStart"/>
+      <w:r>
+        <w:t>][</w:t>
+      </w:r>
+      <w:proofErr w:type="gramEnd"/>
+      <w:r>
+        <w:t>i].position = i;</w:t>
+      </w:r>
+    </w:p>
+    <w:p>
+      <w:pPr>
+        <w:pStyle w:val="normal0"/>
+      </w:pPr>
+      <w:r>
+        <w:tab/>
+      </w:r>
+      <w:r>
+        <w:tab/>
+        <w:t>tab[i</w:t>
+      </w:r>
+      <w:proofErr w:type="gramStart"/>
+      <w:r>
+        <w:t>][</w:t>
+      </w:r>
+      <w:proofErr w:type="gramEnd"/>
+      <w:r>
+        <w:t>i].</w:t>
+      </w:r>
+      <w:proofErr w:type="spellStart"/>
+      <w:r>
+        <w:t>eng</w:t>
+      </w:r>
+      <w:proofErr w:type="spellEnd"/>
+      <w:r>
+        <w:t xml:space="preserve"> = 0;</w:t>
+      </w:r>
+    </w:p>
+    <w:p>
+      <w:pPr>
+        <w:pStyle w:val="normal0"/>
+      </w:pPr>
+      <w:r>
+        <w:tab/>
+      </w:r>
+      <w:r>
+        <w:tab/>
+        <w:t>tab[i</w:t>
+      </w:r>
+      <w:proofErr w:type="gramStart"/>
+      <w:r>
+        <w:t>][</w:t>
+      </w:r>
+      <w:proofErr w:type="gramEnd"/>
+      <w:r>
+        <w:t>i].</w:t>
+      </w:r>
+      <w:proofErr w:type="spellStart"/>
+      <w:r>
+        <w:t>position_lie</w:t>
+      </w:r>
+      <w:proofErr w:type="spellEnd"/>
+      <w:r>
+        <w:t xml:space="preserve"> = -1;</w:t>
       </w:r>
     </w:p>
     <w:p>
@@ -821,8 +1120,29 @@
         <w:pStyle w:val="normal0"/>
         <w:ind w:firstLine="720"/>
       </w:pPr>
-      <w:r>
-        <w:t>for(i = 0; i &lt; strlen(seq);++i){</w:t>
+      <w:proofErr w:type="gramStart"/>
+      <w:r>
+        <w:t>for(</w:t>
+      </w:r>
+      <w:proofErr w:type="gramEnd"/>
+      <w:r>
+        <w:t xml:space="preserve">i = 0; i &lt; </w:t>
+      </w:r>
+      <w:proofErr w:type="spellStart"/>
+      <w:r>
+        <w:t>strlen</w:t>
+      </w:r>
+      <w:proofErr w:type="spellEnd"/>
+      <w:r>
+        <w:t>(</w:t>
+      </w:r>
+      <w:proofErr w:type="spellStart"/>
+      <w:r>
+        <w:t>seq</w:t>
+      </w:r>
+      <w:proofErr w:type="spellEnd"/>
+      <w:r>
+        <w:t>);++i){</w:t>
       </w:r>
     </w:p>
     <w:p>
@@ -841,7 +1161,23 @@
       </w:pPr>
       <w:r>
         <w:tab/>
-        <w:t>tab[i][j].base = seq[j];</w:t>
+        <w:t>tab[i</w:t>
+      </w:r>
+      <w:proofErr w:type="gramStart"/>
+      <w:r>
+        <w:t>][</w:t>
+      </w:r>
+      <w:proofErr w:type="gramEnd"/>
+      <w:r>
+        <w:t xml:space="preserve">j].base = </w:t>
+      </w:r>
+      <w:proofErr w:type="spellStart"/>
+      <w:r>
+        <w:t>seq</w:t>
+      </w:r>
+      <w:proofErr w:type="spellEnd"/>
+      <w:r>
+        <w:t>[j];</w:t>
       </w:r>
     </w:p>
     <w:p>
@@ -851,7 +1187,15 @@
       </w:pPr>
       <w:r>
         <w:tab/>
-        <w:t>tab[i][j].position = j;</w:t>
+        <w:t>tab[i</w:t>
+      </w:r>
+      <w:proofErr w:type="gramStart"/>
+      <w:r>
+        <w:t>][</w:t>
+      </w:r>
+      <w:proofErr w:type="gramEnd"/>
+      <w:r>
+        <w:t>j].position = j;</w:t>
       </w:r>
     </w:p>
     <w:p>
@@ -861,7 +1205,23 @@
       </w:pPr>
       <w:r>
         <w:tab/>
-        <w:t>tab[i][j].eng = tab[i][j-1]</w:t>
+        <w:t>tab[i</w:t>
+      </w:r>
+      <w:proofErr w:type="gramStart"/>
+      <w:r>
+        <w:t>][</w:t>
+      </w:r>
+      <w:proofErr w:type="gramEnd"/>
+      <w:r>
+        <w:t>j].</w:t>
+      </w:r>
+      <w:proofErr w:type="spellStart"/>
+      <w:r>
+        <w:t>eng</w:t>
+      </w:r>
+      <w:proofErr w:type="spellEnd"/>
+      <w:r>
+        <w:t xml:space="preserve"> = tab[i][j-1]</w:t>
       </w:r>
     </w:p>
     <w:p>
@@ -871,7 +1231,23 @@
       </w:pPr>
       <w:r>
         <w:tab/>
-        <w:t>tab[i][j].position_lie = -1;</w:t>
+        <w:t>tab[i</w:t>
+      </w:r>
+      <w:proofErr w:type="gramStart"/>
+      <w:r>
+        <w:t>][</w:t>
+      </w:r>
+      <w:proofErr w:type="gramEnd"/>
+      <w:r>
+        <w:t>j].</w:t>
+      </w:r>
+      <w:proofErr w:type="spellStart"/>
+      <w:r>
+        <w:t>position_lie</w:t>
+      </w:r>
+      <w:proofErr w:type="spellEnd"/>
+      <w:r>
+        <w:t xml:space="preserve"> = -1;</w:t>
       </w:r>
     </w:p>
     <w:p>
@@ -881,7 +1257,23 @@
       </w:pPr>
       <w:r>
         <w:tab/>
-        <w:t>for (int k = min(i, j); k &lt; max (i, j); ++k){</w:t>
+        <w:t>for (</w:t>
+      </w:r>
+      <w:proofErr w:type="spellStart"/>
+      <w:r>
+        <w:t>int</w:t>
+      </w:r>
+      <w:proofErr w:type="spellEnd"/>
+      <w:r>
+        <w:t xml:space="preserve"> k = </w:t>
+      </w:r>
+      <w:proofErr w:type="gramStart"/>
+      <w:r>
+        <w:t>min(</w:t>
+      </w:r>
+      <w:proofErr w:type="gramEnd"/>
+      <w:r>
+        <w:t>i, j); k &lt; max (i, j); ++k){</w:t>
       </w:r>
     </w:p>
     <w:p>
@@ -894,7 +1286,75 @@
       </w:r>
       <w:r>
         <w:tab/>
-        <w:t>if(seq[j] == “A” &amp;&amp; seq[k] == “T” || seq[j] == “T” &amp;&amp; seq[k] == “A” || seq[j] == “G” &amp;&amp; seq[k] == “C” || seq[j] == “C” &amp;&amp; seq[k] == “G”) {</w:t>
+      </w:r>
+      <w:proofErr w:type="gramStart"/>
+      <w:r>
+        <w:t>if(</w:t>
+      </w:r>
+      <w:proofErr w:type="spellStart"/>
+      <w:proofErr w:type="gramEnd"/>
+      <w:r>
+        <w:t>seq</w:t>
+      </w:r>
+      <w:proofErr w:type="spellEnd"/>
+      <w:r>
+        <w:t xml:space="preserve">[j] == “A” &amp;&amp; </w:t>
+      </w:r>
+      <w:proofErr w:type="spellStart"/>
+      <w:r>
+        <w:t>seq</w:t>
+      </w:r>
+      <w:proofErr w:type="spellEnd"/>
+      <w:r>
+        <w:t xml:space="preserve">[k] == “T” || </w:t>
+      </w:r>
+      <w:proofErr w:type="spellStart"/>
+      <w:r>
+        <w:t>seq</w:t>
+      </w:r>
+      <w:proofErr w:type="spellEnd"/>
+      <w:r>
+        <w:t xml:space="preserve">[j] == “T” &amp;&amp; </w:t>
+      </w:r>
+      <w:proofErr w:type="spellStart"/>
+      <w:r>
+        <w:t>seq</w:t>
+      </w:r>
+      <w:proofErr w:type="spellEnd"/>
+      <w:r>
+        <w:t xml:space="preserve">[k] == “A” || </w:t>
+      </w:r>
+      <w:proofErr w:type="spellStart"/>
+      <w:r>
+        <w:t>seq</w:t>
+      </w:r>
+      <w:proofErr w:type="spellEnd"/>
+      <w:r>
+        <w:t xml:space="preserve">[j] == “G” &amp;&amp; </w:t>
+      </w:r>
+      <w:proofErr w:type="spellStart"/>
+      <w:r>
+        <w:t>seq</w:t>
+      </w:r>
+      <w:proofErr w:type="spellEnd"/>
+      <w:r>
+        <w:t xml:space="preserve">[k] == “C” || </w:t>
+      </w:r>
+      <w:proofErr w:type="spellStart"/>
+      <w:r>
+        <w:t>seq</w:t>
+      </w:r>
+      <w:proofErr w:type="spellEnd"/>
+      <w:r>
+        <w:t xml:space="preserve">[j] == “C” &amp;&amp; </w:t>
+      </w:r>
+      <w:proofErr w:type="spellStart"/>
+      <w:r>
+        <w:t>seq</w:t>
+      </w:r>
+      <w:proofErr w:type="spellEnd"/>
+      <w:r>
+        <w:t>[k] == “G”) {</w:t>
       </w:r>
     </w:p>
     <w:p>
@@ -910,10 +1370,41 @@
       </w:r>
       <w:r>
         <w:tab/>
+      </w:r>
+      <w:proofErr w:type="spellStart"/>
+      <w:r>
         <w:t>energ</w:t>
       </w:r>
       <w:r>
-        <w:t>ie = T[i][k-1].eng + T[k+1][j-1].eng+1;</w:t>
+        <w:t>ie</w:t>
+      </w:r>
+      <w:proofErr w:type="spellEnd"/>
+      <w:r>
+        <w:t xml:space="preserve"> = T[i</w:t>
+      </w:r>
+      <w:proofErr w:type="gramStart"/>
+      <w:r>
+        <w:t>][</w:t>
+      </w:r>
+      <w:proofErr w:type="gramEnd"/>
+      <w:r>
+        <w:t>k-1].</w:t>
+      </w:r>
+      <w:proofErr w:type="spellStart"/>
+      <w:r>
+        <w:t>eng</w:t>
+      </w:r>
+      <w:proofErr w:type="spellEnd"/>
+      <w:r>
+        <w:t xml:space="preserve"> + T[k+1][j-1].</w:t>
+      </w:r>
+      <w:proofErr w:type="spellStart"/>
+      <w:r>
+        <w:t>eng</w:t>
+      </w:r>
+      <w:proofErr w:type="spellEnd"/>
+      <w:r>
+        <w:t>+1;</w:t>
       </w:r>
     </w:p>
     <w:p>
@@ -929,7 +1420,31 @@
       </w:r>
       <w:r>
         <w:tab/>
-        <w:t>if (energie &gt; T[i][j].eng){</w:t>
+        <w:t>if (</w:t>
+      </w:r>
+      <w:proofErr w:type="spellStart"/>
+      <w:r>
+        <w:t>energie</w:t>
+      </w:r>
+      <w:proofErr w:type="spellEnd"/>
+      <w:r>
+        <w:t xml:space="preserve"> &gt; T[i</w:t>
+      </w:r>
+      <w:proofErr w:type="gramStart"/>
+      <w:r>
+        <w:t>][</w:t>
+      </w:r>
+      <w:proofErr w:type="gramEnd"/>
+      <w:r>
+        <w:t>j].</w:t>
+      </w:r>
+      <w:proofErr w:type="spellStart"/>
+      <w:r>
+        <w:t>eng</w:t>
+      </w:r>
+      <w:proofErr w:type="spellEnd"/>
+      <w:r>
+        <w:t>){</w:t>
       </w:r>
     </w:p>
     <w:p>
@@ -948,7 +1463,31 @@
       </w:r>
       <w:r>
         <w:tab/>
-        <w:t>T[i][j].eng = energie;</w:t>
+        <w:t>T[i</w:t>
+      </w:r>
+      <w:proofErr w:type="gramStart"/>
+      <w:r>
+        <w:t>][</w:t>
+      </w:r>
+      <w:proofErr w:type="gramEnd"/>
+      <w:r>
+        <w:t>j].</w:t>
+      </w:r>
+      <w:proofErr w:type="spellStart"/>
+      <w:r>
+        <w:t>eng</w:t>
+      </w:r>
+      <w:proofErr w:type="spellEnd"/>
+      <w:r>
+        <w:t xml:space="preserve"> = </w:t>
+      </w:r>
+      <w:proofErr w:type="spellStart"/>
+      <w:r>
+        <w:t>energie</w:t>
+      </w:r>
+      <w:proofErr w:type="spellEnd"/>
+      <w:r>
+        <w:t>;</w:t>
       </w:r>
     </w:p>
     <w:p>
@@ -967,7 +1506,23 @@
       </w:r>
       <w:r>
         <w:tab/>
-        <w:t>T[i][j].position_lie =k;</w:t>
+        <w:t>T[i</w:t>
+      </w:r>
+      <w:proofErr w:type="gramStart"/>
+      <w:r>
+        <w:t>][</w:t>
+      </w:r>
+      <w:proofErr w:type="gramEnd"/>
+      <w:r>
+        <w:t>j].</w:t>
+      </w:r>
+      <w:proofErr w:type="spellStart"/>
+      <w:r>
+        <w:t>position_lie</w:t>
+      </w:r>
+      <w:proofErr w:type="spellEnd"/>
+      <w:r>
+        <w:t xml:space="preserve"> =k;</w:t>
       </w:r>
     </w:p>
     <w:p>
@@ -986,7 +1541,23 @@
       </w:r>
       <w:r>
         <w:tab/>
-        <w:t>T[i][k].position_lie = j;</w:t>
+        <w:t>T[i</w:t>
+      </w:r>
+      <w:proofErr w:type="gramStart"/>
+      <w:r>
+        <w:t>][</w:t>
+      </w:r>
+      <w:proofErr w:type="gramEnd"/>
+      <w:r>
+        <w:t>k].</w:t>
+      </w:r>
+      <w:proofErr w:type="spellStart"/>
+      <w:r>
+        <w:t>position_lie</w:t>
+      </w:r>
+      <w:proofErr w:type="spellEnd"/>
+      <w:r>
+        <w:t xml:space="preserve"> = j;</w:t>
       </w:r>
     </w:p>
     <w:p>
@@ -1052,26 +1623,55 @@
       <w:pPr>
         <w:pStyle w:val="normal0"/>
       </w:pPr>
-      <w:r>
-        <w:t>void rebroussement(){</w:t>
-      </w:r>
-    </w:p>
-    <w:p>
-      <w:pPr>
-        <w:pStyle w:val="normal0"/>
-      </w:pPr>
-      <w:r>
-        <w:tab/>
-        <w:t>int i, j;</w:t>
-      </w:r>
-    </w:p>
-    <w:p>
-      <w:pPr>
-        <w:pStyle w:val="normal0"/>
-      </w:pPr>
-      <w:r>
-        <w:tab/>
-        <w:t>char *appariement;</w:t>
+      <w:proofErr w:type="spellStart"/>
+      <w:r>
+        <w:t>void</w:t>
+      </w:r>
+      <w:proofErr w:type="spellEnd"/>
+      <w:r>
+        <w:t xml:space="preserve"> </w:t>
+      </w:r>
+      <w:proofErr w:type="gramStart"/>
+      <w:r>
+        <w:t>rebroussement(</w:t>
+      </w:r>
+      <w:proofErr w:type="gramEnd"/>
+      <w:r>
+        <w:t>){</w:t>
+      </w:r>
+    </w:p>
+    <w:p>
+      <w:pPr>
+        <w:pStyle w:val="normal0"/>
+      </w:pPr>
+      <w:r>
+        <w:tab/>
+      </w:r>
+      <w:proofErr w:type="spellStart"/>
+      <w:proofErr w:type="gramStart"/>
+      <w:r>
+        <w:t>int</w:t>
+      </w:r>
+      <w:proofErr w:type="spellEnd"/>
+      <w:proofErr w:type="gramEnd"/>
+      <w:r>
+        <w:t xml:space="preserve"> i, j;</w:t>
+      </w:r>
+    </w:p>
+    <w:p>
+      <w:pPr>
+        <w:pStyle w:val="normal0"/>
+      </w:pPr>
+      <w:r>
+        <w:tab/>
+      </w:r>
+      <w:proofErr w:type="gramStart"/>
+      <w:r>
+        <w:t>char</w:t>
+      </w:r>
+      <w:proofErr w:type="gramEnd"/>
+      <w:r>
+        <w:t xml:space="preserve"> *appariement;</w:t>
       </w:r>
     </w:p>
     <w:p>
@@ -1090,21 +1690,62 @@
         <w:tab/>
       </w:r>
       <w:r>
-        <w:t>j = strlen(seq)-1;</w:t>
-      </w:r>
-    </w:p>
-    <w:p>
-      <w:pPr>
-        <w:pStyle w:val="normal0"/>
-      </w:pPr>
-    </w:p>
-    <w:p>
-      <w:pPr>
-        <w:pStyle w:val="normal0"/>
-      </w:pPr>
-      <w:r>
-        <w:tab/>
-        <w:t>while (tab[i][j].eng != 0){</w:t>
+        <w:t xml:space="preserve">j = </w:t>
+      </w:r>
+      <w:proofErr w:type="spellStart"/>
+      <w:proofErr w:type="gramStart"/>
+      <w:r>
+        <w:t>strlen</w:t>
+      </w:r>
+      <w:proofErr w:type="spellEnd"/>
+      <w:r>
+        <w:t>(</w:t>
+      </w:r>
+      <w:proofErr w:type="spellStart"/>
+      <w:proofErr w:type="gramEnd"/>
+      <w:r>
+        <w:t>seq</w:t>
+      </w:r>
+      <w:proofErr w:type="spellEnd"/>
+      <w:r>
+        <w:t>)-1;</w:t>
+      </w:r>
+    </w:p>
+    <w:p>
+      <w:pPr>
+        <w:pStyle w:val="normal0"/>
+      </w:pPr>
+    </w:p>
+    <w:p>
+      <w:pPr>
+        <w:pStyle w:val="normal0"/>
+      </w:pPr>
+      <w:r>
+        <w:tab/>
+      </w:r>
+      <w:proofErr w:type="spellStart"/>
+      <w:r>
+        <w:t>while</w:t>
+      </w:r>
+      <w:proofErr w:type="spellEnd"/>
+      <w:r>
+        <w:t xml:space="preserve"> (tab[i</w:t>
+      </w:r>
+      <w:proofErr w:type="gramStart"/>
+      <w:r>
+        <w:t>][</w:t>
+      </w:r>
+      <w:proofErr w:type="gramEnd"/>
+      <w:r>
+        <w:t>j].</w:t>
+      </w:r>
+      <w:proofErr w:type="spellStart"/>
+      <w:r>
+        <w:t>eng</w:t>
+      </w:r>
+      <w:proofErr w:type="spellEnd"/>
+      <w:r>
+        <w:t xml:space="preserve"> != 0){</w:t>
       </w:r>
     </w:p>
     <w:p>
@@ -1117,37 +1758,78 @@
       </w:r>
       <w:r>
         <w:tab/>
-        <w:t>if (tab[i][j].position_lié != -1){</w:t>
-      </w:r>
-    </w:p>
-    <w:p>
-      <w:pPr>
-        <w:pStyle w:val="normal0"/>
-      </w:pPr>
-      <w:r>
-        <w:tab/>
-      </w:r>
-      <w:r>
-        <w:tab/>
-      </w:r>
-      <w:r>
-        <w:tab/>
-        <w:t>if (tab[i][j].position_lie &lt; tab[i][j].position)  appariement = “)” + appariement;</w:t>
-      </w:r>
-    </w:p>
-    <w:p>
-      <w:pPr>
-        <w:pStyle w:val="normal0"/>
-      </w:pPr>
-      <w:r>
-        <w:tab/>
-      </w:r>
-      <w:r>
-        <w:tab/>
-      </w:r>
-      <w:r>
-        <w:tab/>
-        <w:t>else appariement = “(“ + appariement;</w:t>
+        <w:t>if (tab[i</w:t>
+      </w:r>
+      <w:proofErr w:type="gramStart"/>
+      <w:r>
+        <w:t>][</w:t>
+      </w:r>
+      <w:proofErr w:type="gramEnd"/>
+      <w:r>
+        <w:t>j].</w:t>
+      </w:r>
+      <w:proofErr w:type="spellStart"/>
+      <w:r>
+        <w:t>position_lié</w:t>
+      </w:r>
+      <w:proofErr w:type="spellEnd"/>
+      <w:r>
+        <w:t xml:space="preserve"> != -1){</w:t>
+      </w:r>
+    </w:p>
+    <w:p>
+      <w:pPr>
+        <w:pStyle w:val="normal0"/>
+      </w:pPr>
+      <w:r>
+        <w:tab/>
+      </w:r>
+      <w:r>
+        <w:tab/>
+      </w:r>
+      <w:r>
+        <w:tab/>
+        <w:t>if (tab[i</w:t>
+      </w:r>
+      <w:proofErr w:type="gramStart"/>
+      <w:r>
+        <w:t>][</w:t>
+      </w:r>
+      <w:proofErr w:type="gramEnd"/>
+      <w:r>
+        <w:t>j].</w:t>
+      </w:r>
+      <w:proofErr w:type="spellStart"/>
+      <w:r>
+        <w:t>position_lie</w:t>
+      </w:r>
+      <w:proofErr w:type="spellEnd"/>
+      <w:r>
+        <w:t xml:space="preserve"> &lt; tab[i][j].position)  appariement = “)” + appariement;</w:t>
+      </w:r>
+    </w:p>
+    <w:p>
+      <w:pPr>
+        <w:pStyle w:val="normal0"/>
+      </w:pPr>
+      <w:r>
+        <w:tab/>
+      </w:r>
+      <w:r>
+        <w:tab/>
+      </w:r>
+      <w:r>
+        <w:tab/>
+      </w:r>
+      <w:proofErr w:type="spellStart"/>
+      <w:proofErr w:type="gramStart"/>
+      <w:r>
+        <w:t>else</w:t>
+      </w:r>
+      <w:proofErr w:type="spellEnd"/>
+      <w:proofErr w:type="gramEnd"/>
+      <w:r>
+        <w:t xml:space="preserve"> appariement = “(“ + appariement;</w:t>
       </w:r>
     </w:p>
     <w:p>
@@ -1194,8 +1876,15 @@
         <w:pStyle w:val="normal0"/>
         <w:ind w:left="720" w:firstLine="720"/>
       </w:pPr>
-      <w:r>
-        <w:t>else {</w:t>
+      <w:proofErr w:type="spellStart"/>
+      <w:proofErr w:type="gramStart"/>
+      <w:r>
+        <w:t>else</w:t>
+      </w:r>
+      <w:proofErr w:type="spellEnd"/>
+      <w:proofErr w:type="gramEnd"/>
+      <w:r>
+        <w:t xml:space="preserve"> {</w:t>
       </w:r>
       <w:r>
         <w:tab/>
@@ -1239,7 +1928,16 @@
       </w:pPr>
       <w:r>
         <w:tab/>
-        <w:t>printf (“%s \n”, appariement);</w:t>
+      </w:r>
+      <w:proofErr w:type="spellStart"/>
+      <w:proofErr w:type="gramStart"/>
+      <w:r>
+        <w:t>printf</w:t>
+      </w:r>
+      <w:proofErr w:type="spellEnd"/>
+      <w:proofErr w:type="gramEnd"/>
+      <w:r>
+        <w:t xml:space="preserve"> (“%s \n”, appariement);</w:t>
       </w:r>
     </w:p>
     <w:p>
@@ -1275,8 +1973,13 @@
         <w:pStyle w:val="normal0"/>
       </w:pPr>
       <w:r>
-        <w:t>Partie II – Algorithme de Zucker</w:t>
-      </w:r>
+        <w:t xml:space="preserve">Partie II – Algorithme de </w:t>
+      </w:r>
+      <w:proofErr w:type="spellStart"/>
+      <w:r>
+        <w:t>Zucker</w:t>
+      </w:r>
+      <w:proofErr w:type="spellEnd"/>
     </w:p>
     <w:p>
       <w:pPr>
@@ -1351,7 +2054,15 @@
         <w:pStyle w:val="normal0"/>
       </w:pPr>
       <w:r>
-        <w:t>L’algorithme de Zucker s’appuie sur ce</w:t>
+        <w:t xml:space="preserve">L’algorithme de </w:t>
+      </w:r>
+      <w:proofErr w:type="spellStart"/>
+      <w:r>
+        <w:t>Zucker</w:t>
+      </w:r>
+      <w:proofErr w:type="spellEnd"/>
+      <w:r>
+        <w:t xml:space="preserve"> s’appuie sur ce</w:t>
       </w:r>
       <w:r>
         <w:t>s</w:t>
@@ -1577,20 +2288,36 @@
         <w:pStyle w:val="normal0"/>
       </w:pPr>
       <w:r>
-        <w:t>Classification des modules selon le degré (tirée de la thèse d’Olivier Perriquet)</w:t>
-      </w:r>
-    </w:p>
-    <w:p>
-      <w:pPr>
-        <w:pStyle w:val="normal0"/>
-      </w:pPr>
-    </w:p>
-    <w:p>
-      <w:pPr>
-        <w:pStyle w:val="normal0"/>
-      </w:pPr>
-      <w:r>
-        <w:t xml:space="preserve">L’algorithme comme pour Nussinov Jacobson utilise la programmation dynamique. </w:t>
+        <w:t xml:space="preserve">Classification des modules selon le degré (tirée de la thèse d’Olivier </w:t>
+      </w:r>
+      <w:proofErr w:type="spellStart"/>
+      <w:r>
+        <w:t>Perriquet</w:t>
+      </w:r>
+      <w:proofErr w:type="spellEnd"/>
+      <w:r>
+        <w:t>)</w:t>
+      </w:r>
+    </w:p>
+    <w:p>
+      <w:pPr>
+        <w:pStyle w:val="normal0"/>
+      </w:pPr>
+    </w:p>
+    <w:p>
+      <w:pPr>
+        <w:pStyle w:val="normal0"/>
+      </w:pPr>
+      <w:r>
+        <w:t xml:space="preserve">L’algorithme comme pour </w:t>
+      </w:r>
+      <w:proofErr w:type="spellStart"/>
+      <w:r>
+        <w:t>Nussinov</w:t>
+      </w:r>
+      <w:proofErr w:type="spellEnd"/>
+      <w:r>
+        <w:t xml:space="preserve"> Jacobson utilise la programmation dynamique. </w:t>
       </w:r>
     </w:p>
     <w:p>
@@ -1619,15 +2346,47 @@
       </w:pPr>
       <w:r>
         <w:lastRenderedPageBreak/>
-        <w:t>Entre deux bases i et j, E[i][j] contient l’énergie libre de la molécule seq[i…j] (donc l’énergie libre de tous les modules contenus entre i et j).</w:t>
-      </w:r>
-    </w:p>
-    <w:p>
-      <w:pPr>
-        <w:pStyle w:val="normal0"/>
-      </w:pPr>
-      <w:r>
-        <w:t>Entre deux bases i et j, E’[i][j] contient l’énergie libre de la molécule seq[i…j]</w:t>
+        <w:t>Entre deux bases i et j, E[i</w:t>
+      </w:r>
+      <w:proofErr w:type="gramStart"/>
+      <w:r>
+        <w:t>][</w:t>
+      </w:r>
+      <w:proofErr w:type="gramEnd"/>
+      <w:r>
+        <w:t xml:space="preserve">j] contient l’énergie libre de la molécule </w:t>
+      </w:r>
+      <w:proofErr w:type="spellStart"/>
+      <w:r>
+        <w:t>seq</w:t>
+      </w:r>
+      <w:proofErr w:type="spellEnd"/>
+      <w:r>
+        <w:t>[i…j] (donc l’énergie libre de tous les modules contenus entre i et j).</w:t>
+      </w:r>
+    </w:p>
+    <w:p>
+      <w:pPr>
+        <w:pStyle w:val="normal0"/>
+      </w:pPr>
+      <w:r>
+        <w:t xml:space="preserve">Entre deux bases i et j, </w:t>
+      </w:r>
+      <w:proofErr w:type="gramStart"/>
+      <w:r>
+        <w:t>E’[</w:t>
+      </w:r>
+      <w:proofErr w:type="gramEnd"/>
+      <w:r>
+        <w:t xml:space="preserve">i][j] contient l’énergie libre de la molécule </w:t>
+      </w:r>
+      <w:proofErr w:type="spellStart"/>
+      <w:r>
+        <w:t>seq</w:t>
+      </w:r>
+      <w:proofErr w:type="spellEnd"/>
+      <w:r>
+        <w:t>[i…j]</w:t>
       </w:r>
       <w:r>
         <w:rPr>
@@ -1650,7 +2409,15 @@
         <w:pStyle w:val="normal0"/>
       </w:pPr>
       <w:r>
-        <w:t>La matrice auxiliaire E’[i][j] est calculée en prenant le minimum des 3 valeurs suivantes pour chaque appariement E’[i][j] :</w:t>
+        <w:t xml:space="preserve">La matrice auxiliaire </w:t>
+      </w:r>
+      <w:proofErr w:type="gramStart"/>
+      <w:r>
+        <w:t>E’[</w:t>
+      </w:r>
+      <w:proofErr w:type="gramEnd"/>
+      <w:r>
+        <w:t>i][j] est calculée en prenant le minimum des 3 valeurs suivantes pour chaque appariement E’[i][j] :</w:t>
       </w:r>
     </w:p>
     <w:p>
@@ -1713,7 +2480,15 @@
         <w:pStyle w:val="normal0"/>
       </w:pPr>
       <w:r>
-        <w:t>Calcul de la valeur de E’[i][j]</w:t>
+        <w:t xml:space="preserve">Calcul de la valeur de </w:t>
+      </w:r>
+      <w:proofErr w:type="gramStart"/>
+      <w:r>
+        <w:t>E’[</w:t>
+      </w:r>
+      <w:proofErr w:type="gramEnd"/>
+      <w:r>
+        <w:t>i][j]</w:t>
       </w:r>
     </w:p>
     <w:p>
@@ -1742,7 +2517,15 @@
         <w:t>On se sert ensuite de cette valeur pour calculer</w:t>
       </w:r>
       <w:r>
-        <w:t xml:space="preserve"> E[i][j].</w:t>
+        <w:t xml:space="preserve"> E[i</w:t>
+      </w:r>
+      <w:proofErr w:type="gramStart"/>
+      <w:r>
+        <w:t>][</w:t>
+      </w:r>
+      <w:proofErr w:type="gramEnd"/>
+      <w:r>
+        <w:t>j].</w:t>
       </w:r>
     </w:p>
     <w:p>
@@ -1795,8 +2578,13 @@
         <w:pStyle w:val="normal0"/>
       </w:pPr>
       <w:r>
-        <w:t xml:space="preserve">(ici E’ = </w:t>
-      </w:r>
+        <w:t xml:space="preserve">(ici E’ </w:t>
+      </w:r>
+      <w:proofErr w:type="gramStart"/>
+      <w:r>
+        <w:t xml:space="preserve">= </w:t>
+      </w:r>
+      <w:proofErr w:type="gramEnd"/>
       <w:r>
         <w:rPr>
           <w:noProof/>
@@ -1874,11 +2662,29 @@
         <w:pStyle w:val="normal0"/>
       </w:pPr>
       <w:r>
-        <w:t xml:space="preserve">Ainsi, E[i][j] &lt;= E’[i][j] </w:t>
+        <w:t>Ainsi, E[i</w:t>
+      </w:r>
+      <w:proofErr w:type="gramStart"/>
+      <w:r>
+        <w:t>][</w:t>
+      </w:r>
+      <w:proofErr w:type="gramEnd"/>
+      <w:r>
+        <w:t xml:space="preserve">j] &lt;= E’[i][j] </w:t>
       </w:r>
       <w:r>
         <w:t>(étant donné qu’on prend le minimum).</w:t>
       </w:r>
+    </w:p>
+    <w:p>
+      <w:pPr>
+        <w:pStyle w:val="normal0"/>
+      </w:pPr>
+    </w:p>
+    <w:p>
+      <w:pPr>
+        <w:pStyle w:val="normal0"/>
+      </w:pPr>
     </w:p>
     <w:p>
       <w:pPr>

</xml_diff>